<commit_message>
delete #4 from all Testcase cause by copy and past from first Testcase
</commit_message>
<xml_diff>
--- a/Lab4_TestScript.docx
+++ b/Lab4_TestScript.docx
@@ -1536,7 +1536,7 @@
         <w:pStyle w:val="ListParagraph"/>
         <w:ind w:left="360"/>
         <w:rPr>
-          <w:rFonts w:ascii="TH SarabunPSK" w:hAnsi="TH SarabunPSK" w:cs="TH SarabunPSK" w:hint="cs"/>
+          <w:rFonts w:ascii="TH SarabunPSK" w:hAnsi="TH SarabunPSK" w:cs="TH SarabunPSK"/>
           <w:sz w:val="32"/>
           <w:szCs w:val="32"/>
           <w:cs/>
@@ -2415,7 +2415,7 @@
           <w:p>
             <w:pPr>
               <w:rPr>
-                <w:rFonts w:ascii="TH SarabunPSK" w:hAnsi="TH SarabunPSK" w:cs="TH SarabunPSK" w:hint="cs"/>
+                <w:rFonts w:ascii="TH SarabunPSK" w:hAnsi="TH SarabunPSK" w:cs="TH SarabunPSK"/>
                 <w:sz w:val="32"/>
                 <w:szCs w:val="32"/>
                 <w:lang w:bidi="th-TH"/>
@@ -3936,7 +3936,7 @@
           <w:p>
             <w:pPr>
               <w:rPr>
-                <w:rFonts w:ascii="TH SarabunPSK" w:hAnsi="TH SarabunPSK" w:cs="TH SarabunPSK" w:hint="cs"/>
+                <w:rFonts w:ascii="TH SarabunPSK" w:hAnsi="TH SarabunPSK" w:cs="TH SarabunPSK"/>
                 <w:sz w:val="32"/>
                 <w:szCs w:val="32"/>
                 <w:lang w:bidi="th-TH"/>
@@ -5607,25 +5607,7 @@
                 <w:szCs w:val="32"/>
                 <w:lang w:bidi="th-TH"/>
               </w:rPr>
-              <w:t>Robot testcase</w:t>
-            </w:r>
-            <w:r>
-              <w:rPr>
-                <w:rFonts w:ascii="TH SarabunPSK" w:hAnsi="TH SarabunPSK" w:cs="TH SarabunPSK"/>
-                <w:sz w:val="32"/>
-                <w:szCs w:val="32"/>
-                <w:lang w:bidi="th-TH"/>
-              </w:rPr>
-              <w:t>2</w:t>
-            </w:r>
-            <w:r>
-              <w:rPr>
-                <w:rFonts w:ascii="TH SarabunPSK" w:hAnsi="TH SarabunPSK" w:cs="TH SarabunPSK"/>
-                <w:sz w:val="32"/>
-                <w:szCs w:val="32"/>
-                <w:lang w:bidi="th-TH"/>
-              </w:rPr>
-              <w:t>.robot</w:t>
+              <w:t>Robot testcase2.robot</w:t>
             </w:r>
           </w:p>
           <w:p>
@@ -5692,16 +5674,7 @@
                 <w:szCs w:val="32"/>
                 <w:lang w:bidi="th-TH"/>
               </w:rPr>
-              <w:t xml:space="preserve"> Testcase</w:t>
-            </w:r>
-            <w:r>
-              <w:rPr>
-                <w:rFonts w:ascii="TH SarabunPSK" w:hAnsi="TH SarabunPSK" w:cs="TH SarabunPSK"/>
-                <w:sz w:val="32"/>
-                <w:szCs w:val="32"/>
-                <w:lang w:bidi="th-TH"/>
-              </w:rPr>
-              <w:t>2</w:t>
+              <w:t xml:space="preserve"> Testcase2</w:t>
             </w:r>
           </w:p>
         </w:tc>
@@ -6422,7 +6395,7 @@
           <w:p>
             <w:pPr>
               <w:rPr>
-                <w:rFonts w:ascii="TH SarabunPSK" w:hAnsi="TH SarabunPSK" w:cs="TH SarabunPSK" w:hint="cs"/>
+                <w:rFonts w:ascii="TH SarabunPSK" w:hAnsi="TH SarabunPSK" w:cs="TH SarabunPSK"/>
                 <w:sz w:val="32"/>
                 <w:szCs w:val="32"/>
                 <w:lang w:bidi="th-TH"/>
@@ -6529,7 +6502,7 @@
           <w:p>
             <w:pPr>
               <w:rPr>
-                <w:rFonts w:ascii="TH SarabunPSK" w:hAnsi="TH SarabunPSK" w:cs="TH SarabunPSK" w:hint="cs"/>
+                <w:rFonts w:ascii="TH SarabunPSK" w:hAnsi="TH SarabunPSK" w:cs="TH SarabunPSK"/>
                 <w:sz w:val="32"/>
                 <w:szCs w:val="32"/>
                 <w:lang w:bidi="th-TH"/>
@@ -6649,7 +6622,7 @@
           <w:p>
             <w:pPr>
               <w:rPr>
-                <w:rFonts w:ascii="TH SarabunPSK" w:hAnsi="TH SarabunPSK" w:cs="TH SarabunPSK" w:hint="cs"/>
+                <w:rFonts w:ascii="TH SarabunPSK" w:hAnsi="TH SarabunPSK" w:cs="TH SarabunPSK"/>
                 <w:sz w:val="32"/>
                 <w:szCs w:val="32"/>
                 <w:cs/>
@@ -6685,7 +6658,7 @@
           <w:p>
             <w:pPr>
               <w:rPr>
-                <w:rFonts w:ascii="TH SarabunPSK" w:hAnsi="TH SarabunPSK" w:cs="TH SarabunPSK" w:hint="cs"/>
+                <w:rFonts w:ascii="TH SarabunPSK" w:hAnsi="TH SarabunPSK" w:cs="TH SarabunPSK"/>
                 <w:sz w:val="32"/>
                 <w:szCs w:val="32"/>
                 <w:cs/>
@@ -7159,7 +7132,7 @@
           <w:p>
             <w:pPr>
               <w:rPr>
-                <w:rFonts w:ascii="TH SarabunPSK" w:hAnsi="TH SarabunPSK" w:cs="TH SarabunPSK" w:hint="cs"/>
+                <w:rFonts w:ascii="TH SarabunPSK" w:hAnsi="TH SarabunPSK" w:cs="TH SarabunPSK"/>
                 <w:sz w:val="32"/>
                 <w:szCs w:val="32"/>
                 <w:cs/>
@@ -7534,7 +7507,7 @@
           <w:p>
             <w:pPr>
               <w:rPr>
-                <w:rFonts w:ascii="TH SarabunPSK" w:hAnsi="TH SarabunPSK" w:cs="TH SarabunPSK" w:hint="cs"/>
+                <w:rFonts w:ascii="TH SarabunPSK" w:hAnsi="TH SarabunPSK" w:cs="TH SarabunPSK"/>
                 <w:sz w:val="32"/>
                 <w:szCs w:val="32"/>
                 <w:cs/>
@@ -8374,25 +8347,7 @@
                 <w:szCs w:val="32"/>
                 <w:lang w:bidi="th-TH"/>
               </w:rPr>
-              <w:t>Robot testcase</w:t>
-            </w:r>
-            <w:r>
-              <w:rPr>
-                <w:rFonts w:ascii="TH SarabunPSK" w:hAnsi="TH SarabunPSK" w:cs="TH SarabunPSK"/>
-                <w:sz w:val="32"/>
-                <w:szCs w:val="32"/>
-                <w:lang w:bidi="th-TH"/>
-              </w:rPr>
-              <w:t>3</w:t>
-            </w:r>
-            <w:r>
-              <w:rPr>
-                <w:rFonts w:ascii="TH SarabunPSK" w:hAnsi="TH SarabunPSK" w:cs="TH SarabunPSK"/>
-                <w:sz w:val="32"/>
-                <w:szCs w:val="32"/>
-                <w:lang w:bidi="th-TH"/>
-              </w:rPr>
-              <w:t>.robot</w:t>
+              <w:t>Robot testcase3.robot</w:t>
             </w:r>
           </w:p>
           <w:p>
@@ -8440,16 +8395,7 @@
                 <w:szCs w:val="32"/>
                 <w:lang w:bidi="th-TH"/>
               </w:rPr>
-              <w:t>Testcase</w:t>
-            </w:r>
-            <w:r>
-              <w:rPr>
-                <w:rFonts w:ascii="TH SarabunPSK" w:hAnsi="TH SarabunPSK" w:cs="TH SarabunPSK"/>
-                <w:sz w:val="32"/>
-                <w:szCs w:val="32"/>
-                <w:lang w:bidi="th-TH"/>
-              </w:rPr>
-              <w:t>3</w:t>
+              <w:t>Testcase3</w:t>
             </w:r>
             <w:r>
               <w:rPr>
@@ -8468,16 +8414,7 @@
                 <w:szCs w:val="32"/>
                 <w:lang w:bidi="th-TH"/>
               </w:rPr>
-              <w:t xml:space="preserve"> Testcase</w:t>
-            </w:r>
-            <w:r>
-              <w:rPr>
-                <w:rFonts w:ascii="TH SarabunPSK" w:hAnsi="TH SarabunPSK" w:cs="TH SarabunPSK"/>
-                <w:sz w:val="32"/>
-                <w:szCs w:val="32"/>
-                <w:lang w:bidi="th-TH"/>
-              </w:rPr>
-              <w:t>3</w:t>
+              <w:t xml:space="preserve"> Testcase3</w:t>
             </w:r>
           </w:p>
         </w:tc>
@@ -9231,7 +9168,7 @@
           <w:p>
             <w:pPr>
               <w:rPr>
-                <w:rFonts w:ascii="TH SarabunPSK" w:hAnsi="TH SarabunPSK" w:cs="TH SarabunPSK" w:hint="cs"/>
+                <w:rFonts w:ascii="TH SarabunPSK" w:hAnsi="TH SarabunPSK" w:cs="TH SarabunPSK"/>
                 <w:sz w:val="32"/>
                 <w:szCs w:val="32"/>
                 <w:lang w:bidi="th-TH"/>
@@ -9294,7 +9231,7 @@
           <w:p>
             <w:pPr>
               <w:rPr>
-                <w:rFonts w:ascii="TH SarabunPSK" w:hAnsi="TH SarabunPSK" w:cs="TH SarabunPSK" w:hint="cs"/>
+                <w:rFonts w:ascii="TH SarabunPSK" w:hAnsi="TH SarabunPSK" w:cs="TH SarabunPSK"/>
                 <w:sz w:val="32"/>
                 <w:szCs w:val="32"/>
                 <w:cs/>
@@ -9874,25 +9811,7 @@
                 <w:szCs w:val="32"/>
                 <w:lang w:bidi="th-TH"/>
               </w:rPr>
-              <w:t>Robot testcase</w:t>
-            </w:r>
-            <w:r>
-              <w:rPr>
-                <w:rFonts w:ascii="TH SarabunPSK" w:hAnsi="TH SarabunPSK" w:cs="TH SarabunPSK"/>
-                <w:sz w:val="32"/>
-                <w:szCs w:val="32"/>
-                <w:lang w:bidi="th-TH"/>
-              </w:rPr>
-              <w:t>4</w:t>
-            </w:r>
-            <w:r>
-              <w:rPr>
-                <w:rFonts w:ascii="TH SarabunPSK" w:hAnsi="TH SarabunPSK" w:cs="TH SarabunPSK"/>
-                <w:sz w:val="32"/>
-                <w:szCs w:val="32"/>
-                <w:lang w:bidi="th-TH"/>
-              </w:rPr>
-              <w:t>.robot</w:t>
+              <w:t>Robot testcase4.robot</w:t>
             </w:r>
           </w:p>
           <w:p>
@@ -9940,16 +9859,7 @@
                 <w:szCs w:val="32"/>
                 <w:lang w:bidi="th-TH"/>
               </w:rPr>
-              <w:t>Testcase</w:t>
-            </w:r>
-            <w:r>
-              <w:rPr>
-                <w:rFonts w:ascii="TH SarabunPSK" w:hAnsi="TH SarabunPSK" w:cs="TH SarabunPSK"/>
-                <w:sz w:val="32"/>
-                <w:szCs w:val="32"/>
-                <w:lang w:bidi="th-TH"/>
-              </w:rPr>
-              <w:t>4</w:t>
+              <w:t>Testcase4</w:t>
             </w:r>
             <w:r>
               <w:rPr>
@@ -9968,16 +9878,7 @@
                 <w:szCs w:val="32"/>
                 <w:lang w:bidi="th-TH"/>
               </w:rPr>
-              <w:t xml:space="preserve"> Testcase</w:t>
-            </w:r>
-            <w:r>
-              <w:rPr>
-                <w:rFonts w:ascii="TH SarabunPSK" w:hAnsi="TH SarabunPSK" w:cs="TH SarabunPSK"/>
-                <w:sz w:val="32"/>
-                <w:szCs w:val="32"/>
-                <w:lang w:bidi="th-TH"/>
-              </w:rPr>
-              <w:t>4</w:t>
+              <w:t xml:space="preserve"> Testcase4</w:t>
             </w:r>
           </w:p>
         </w:tc>
@@ -10651,7 +10552,7 @@
           <w:p>
             <w:pPr>
               <w:rPr>
-                <w:rFonts w:ascii="TH SarabunPSK" w:hAnsi="TH SarabunPSK" w:cs="TH SarabunPSK" w:hint="cs"/>
+                <w:rFonts w:ascii="TH SarabunPSK" w:hAnsi="TH SarabunPSK" w:cs="TH SarabunPSK"/>
                 <w:sz w:val="32"/>
                 <w:szCs w:val="32"/>
                 <w:cs/>
@@ -10734,7 +10635,7 @@
           <w:p>
             <w:pPr>
               <w:rPr>
-                <w:rFonts w:ascii="TH SarabunPSK" w:hAnsi="TH SarabunPSK" w:cs="TH SarabunPSK" w:hint="cs"/>
+                <w:rFonts w:ascii="TH SarabunPSK" w:hAnsi="TH SarabunPSK" w:cs="TH SarabunPSK"/>
                 <w:sz w:val="32"/>
                 <w:szCs w:val="32"/>
                 <w:lang w:bidi="th-TH"/>
@@ -11322,31 +11223,13 @@
                 <w:szCs w:val="32"/>
                 <w:lang w:bidi="th-TH"/>
               </w:rPr>
-              <w:t>Robot testcase</w:t>
-            </w:r>
-            <w:r>
-              <w:rPr>
-                <w:rFonts w:ascii="TH SarabunPSK" w:hAnsi="TH SarabunPSK" w:cs="TH SarabunPSK"/>
-                <w:sz w:val="32"/>
-                <w:szCs w:val="32"/>
-                <w:lang w:bidi="th-TH"/>
-              </w:rPr>
-              <w:t>5</w:t>
-            </w:r>
-            <w:r>
-              <w:rPr>
-                <w:rFonts w:ascii="TH SarabunPSK" w:hAnsi="TH SarabunPSK" w:cs="TH SarabunPSK"/>
-                <w:sz w:val="32"/>
-                <w:szCs w:val="32"/>
-                <w:lang w:bidi="th-TH"/>
-              </w:rPr>
-              <w:t>.robot</w:t>
-            </w:r>
-          </w:p>
-          <w:p>
-            <w:pPr>
-              <w:rPr>
-                <w:rFonts w:ascii="TH SarabunPSK" w:hAnsi="TH SarabunPSK" w:cs="TH SarabunPSK" w:hint="cs"/>
+              <w:t>Robot testcase5.robot</w:t>
+            </w:r>
+          </w:p>
+          <w:p>
+            <w:pPr>
+              <w:rPr>
+                <w:rFonts w:ascii="TH SarabunPSK" w:hAnsi="TH SarabunPSK" w:cs="TH SarabunPSK"/>
                 <w:sz w:val="32"/>
                 <w:szCs w:val="32"/>
                 <w:cs/>
@@ -11390,16 +11273,7 @@
                 <w:szCs w:val="32"/>
                 <w:lang w:bidi="th-TH"/>
               </w:rPr>
-              <w:t>Testcase</w:t>
-            </w:r>
-            <w:r>
-              <w:rPr>
-                <w:rFonts w:ascii="TH SarabunPSK" w:hAnsi="TH SarabunPSK" w:cs="TH SarabunPSK"/>
-                <w:sz w:val="32"/>
-                <w:szCs w:val="32"/>
-                <w:lang w:bidi="th-TH"/>
-              </w:rPr>
-              <w:t>5</w:t>
+              <w:t>Testcase5</w:t>
             </w:r>
             <w:r>
               <w:rPr>
@@ -11418,16 +11292,7 @@
                 <w:szCs w:val="32"/>
                 <w:lang w:bidi="th-TH"/>
               </w:rPr>
-              <w:t xml:space="preserve"> Testcase</w:t>
-            </w:r>
-            <w:r>
-              <w:rPr>
-                <w:rFonts w:ascii="TH SarabunPSK" w:hAnsi="TH SarabunPSK" w:cs="TH SarabunPSK"/>
-                <w:sz w:val="32"/>
-                <w:szCs w:val="32"/>
-                <w:lang w:bidi="th-TH"/>
-              </w:rPr>
-              <w:t>5</w:t>
+              <w:t xml:space="preserve"> Testcase5</w:t>
             </w:r>
           </w:p>
         </w:tc>
@@ -12206,7 +12071,7 @@
           <w:p>
             <w:pPr>
               <w:rPr>
-                <w:rFonts w:ascii="TH SarabunPSK" w:hAnsi="TH SarabunPSK" w:cs="TH SarabunPSK" w:hint="cs"/>
+                <w:rFonts w:ascii="TH SarabunPSK" w:hAnsi="TH SarabunPSK" w:cs="TH SarabunPSK"/>
                 <w:sz w:val="32"/>
                 <w:szCs w:val="32"/>
                 <w:cs/>
@@ -12933,32 +12798,23 @@
                 <w:szCs w:val="32"/>
                 <w:lang w:bidi="th-TH"/>
               </w:rPr>
-              <w:t xml:space="preserve">Please enter your </w:t>
-            </w:r>
-            <w:r>
-              <w:rPr>
-                <w:rFonts w:ascii="TH SarabunPSK" w:hAnsi="TH SarabunPSK" w:cs="TH SarabunPSK"/>
-                <w:sz w:val="32"/>
-                <w:szCs w:val="32"/>
-                <w:lang w:bidi="th-TH"/>
-              </w:rPr>
-              <w:t>email</w:t>
-            </w:r>
-          </w:p>
-          <w:p>
-            <w:pPr>
-              <w:rPr>
-                <w:rFonts w:ascii="TH SarabunPSK" w:hAnsi="TH SarabunPSK" w:cs="TH SarabunPSK"/>
-                <w:sz w:val="32"/>
-                <w:szCs w:val="32"/>
-                <w:lang w:bidi="th-TH"/>
-              </w:rPr>
-            </w:pPr>
-          </w:p>
-          <w:p>
-            <w:pPr>
-              <w:rPr>
-                <w:rFonts w:ascii="TH SarabunPSK" w:hAnsi="TH SarabunPSK" w:cs="TH SarabunPSK" w:hint="cs"/>
+              <w:t>Please enter your email</w:t>
+            </w:r>
+          </w:p>
+          <w:p>
+            <w:pPr>
+              <w:rPr>
+                <w:rFonts w:ascii="TH SarabunPSK" w:hAnsi="TH SarabunPSK" w:cs="TH SarabunPSK"/>
+                <w:sz w:val="32"/>
+                <w:szCs w:val="32"/>
+                <w:lang w:bidi="th-TH"/>
+              </w:rPr>
+            </w:pPr>
+          </w:p>
+          <w:p>
+            <w:pPr>
+              <w:rPr>
+                <w:rFonts w:ascii="TH SarabunPSK" w:hAnsi="TH SarabunPSK" w:cs="TH SarabunPSK"/>
                 <w:sz w:val="32"/>
                 <w:szCs w:val="32"/>
                 <w:cs/>
@@ -12982,16 +12838,7 @@
                 <w:szCs w:val="32"/>
                 <w:lang w:bidi="th-TH"/>
               </w:rPr>
-              <w:t xml:space="preserve"> Testcase</w:t>
-            </w:r>
-            <w:r>
-              <w:rPr>
-                <w:rFonts w:ascii="TH SarabunPSK" w:hAnsi="TH SarabunPSK" w:cs="TH SarabunPSK"/>
-                <w:sz w:val="32"/>
-                <w:szCs w:val="32"/>
-                <w:lang w:bidi="th-TH"/>
-              </w:rPr>
-              <w:t>6</w:t>
+              <w:t xml:space="preserve"> Testcase6</w:t>
             </w:r>
           </w:p>
         </w:tc>
@@ -13031,7 +12878,7 @@
           <w:p>
             <w:pPr>
               <w:rPr>
-                <w:rFonts w:ascii="TH SarabunPSK" w:hAnsi="TH SarabunPSK" w:cs="TH SarabunPSK" w:hint="cs"/>
+                <w:rFonts w:ascii="TH SarabunPSK" w:hAnsi="TH SarabunPSK" w:cs="TH SarabunPSK"/>
                 <w:sz w:val="32"/>
                 <w:szCs w:val="32"/>
                 <w:cs/>
@@ -13724,7 +13571,7 @@
           <w:p>
             <w:pPr>
               <w:rPr>
-                <w:rFonts w:ascii="TH SarabunPSK" w:hAnsi="TH SarabunPSK" w:cs="TH SarabunPSK" w:hint="cs"/>
+                <w:rFonts w:ascii="TH SarabunPSK" w:hAnsi="TH SarabunPSK" w:cs="TH SarabunPSK"/>
                 <w:sz w:val="32"/>
                 <w:szCs w:val="32"/>
                 <w:lang w:bidi="th-TH"/>
@@ -13747,16 +13594,7 @@
                 <w:szCs w:val="32"/>
                 <w:lang w:bidi="th-TH"/>
               </w:rPr>
-              <w:t xml:space="preserve"> Testcase</w:t>
-            </w:r>
-            <w:r>
-              <w:rPr>
-                <w:rFonts w:ascii="TH SarabunPSK" w:hAnsi="TH SarabunPSK" w:cs="TH SarabunPSK"/>
-                <w:sz w:val="32"/>
-                <w:szCs w:val="32"/>
-                <w:lang w:bidi="th-TH"/>
-              </w:rPr>
-              <w:t>7</w:t>
+              <w:t xml:space="preserve"> Testcase7</w:t>
             </w:r>
           </w:p>
         </w:tc>
@@ -14327,7 +14165,7 @@
           <w:p>
             <w:pPr>
               <w:rPr>
-                <w:rFonts w:ascii="TH SarabunPSK" w:hAnsi="TH SarabunPSK" w:cs="TH SarabunPSK" w:hint="cs"/>
+                <w:rFonts w:ascii="TH SarabunPSK" w:hAnsi="TH SarabunPSK" w:cs="TH SarabunPSK"/>
                 <w:sz w:val="32"/>
                 <w:szCs w:val="32"/>
                 <w:lang w:bidi="th-TH"/>
@@ -14466,7 +14304,7 @@
           <w:p>
             <w:pPr>
               <w:rPr>
-                <w:rFonts w:ascii="TH SarabunPSK" w:hAnsi="TH SarabunPSK" w:cs="TH SarabunPSK" w:hint="cs"/>
+                <w:rFonts w:ascii="TH SarabunPSK" w:hAnsi="TH SarabunPSK" w:cs="TH SarabunPSK"/>
                 <w:sz w:val="32"/>
                 <w:szCs w:val="32"/>
                 <w:cs/>
@@ -15819,89 +15657,6 @@
             </w:pPr>
             <w:r>
               <w:rPr>
-                <w:rFonts w:ascii="TH SarabunPSK" w:hAnsi="TH SarabunPSK" w:cs="TH SarabunPSK" w:hint="cs"/>
-                <w:sz w:val="32"/>
-                <w:szCs w:val="32"/>
-                <w:cs/>
-                <w:lang w:bidi="th-TH"/>
-              </w:rPr>
-              <w:lastRenderedPageBreak/>
-              <w:t xml:space="preserve">ไม่ได้อยู่ที่หน้า </w:t>
-            </w:r>
-            <w:r>
-              <w:rPr>
-                <w:rFonts w:ascii="TH SarabunPSK" w:hAnsi="TH SarabunPSK" w:cs="TH SarabunPSK"/>
-                <w:sz w:val="32"/>
-                <w:szCs w:val="32"/>
-                <w:lang w:bidi="th-TH"/>
-              </w:rPr>
-              <w:t>Workshop</w:t>
-            </w:r>
-          </w:p>
-          <w:p>
-            <w:pPr>
-              <w:rPr>
-                <w:rFonts w:ascii="TH SarabunPSK" w:hAnsi="TH SarabunPSK" w:cs="TH SarabunPSK"/>
-                <w:sz w:val="32"/>
-                <w:szCs w:val="32"/>
-                <w:lang w:bidi="th-TH"/>
-              </w:rPr>
-            </w:pPr>
-          </w:p>
-          <w:p>
-            <w:pPr>
-              <w:rPr>
-                <w:rFonts w:ascii="TH SarabunPSK" w:hAnsi="TH SarabunPSK" w:cs="TH SarabunPSK"/>
-                <w:sz w:val="32"/>
-                <w:szCs w:val="32"/>
-                <w:lang w:bidi="th-TH"/>
-              </w:rPr>
-            </w:pPr>
-            <w:r>
-              <w:rPr>
-                <w:rFonts w:ascii="TH SarabunPSK" w:hAnsi="TH SarabunPSK" w:cs="TH SarabunPSK"/>
-                <w:sz w:val="32"/>
-                <w:szCs w:val="32"/>
-                <w:lang w:bidi="th-TH"/>
-              </w:rPr>
-              <w:br/>
-              <w:t>KEYWORD</w:t>
-            </w:r>
-          </w:p>
-          <w:p>
-            <w:pPr>
-              <w:rPr>
-                <w:rFonts w:ascii="TH SarabunPSK" w:hAnsi="TH SarabunPSK" w:cs="TH SarabunPSK"/>
-                <w:b/>
-                <w:bCs/>
-                <w:sz w:val="32"/>
-                <w:szCs w:val="32"/>
-                <w:lang w:bidi="th-TH"/>
-              </w:rPr>
-            </w:pPr>
-            <w:r>
-              <w:rPr>
-                <w:rFonts w:ascii="TH SarabunPSK" w:hAnsi="TH SarabunPSK" w:cs="TH SarabunPSK"/>
-                <w:b/>
-                <w:bCs/>
-                <w:sz w:val="32"/>
-                <w:szCs w:val="32"/>
-                <w:lang w:bidi="th-TH"/>
-              </w:rPr>
-              <w:t>Element Should Contain</w:t>
-            </w:r>
-          </w:p>
-          <w:p>
-            <w:pPr>
-              <w:rPr>
-                <w:rFonts w:ascii="TH SarabunPSK" w:hAnsi="TH SarabunPSK" w:cs="TH SarabunPSK"/>
-                <w:sz w:val="32"/>
-                <w:szCs w:val="32"/>
-                <w:lang w:bidi="th-TH"/>
-              </w:rPr>
-            </w:pPr>
-            <w:r>
-              <w:rPr>
                 <w:rFonts w:ascii="TH SarabunPSK" w:hAnsi="TH SarabunPSK" w:cs="TH SarabunPSK"/>
                 <w:sz w:val="32"/>
                 <w:szCs w:val="32"/>
@@ -15931,6 +15686,16 @@
               </w:rPr>
               <w:t>ไม่มีแสดงตัวอย่างเบอร์</w:t>
             </w:r>
+            <w:r>
+              <w:rPr>
+                <w:rFonts w:ascii="TH SarabunPSK" w:hAnsi="TH SarabunPSK" w:cs="TH SarabunPSK" w:hint="cs"/>
+                <w:sz w:val="32"/>
+                <w:szCs w:val="32"/>
+                <w:cs/>
+                <w:lang w:bidi="th-TH"/>
+              </w:rPr>
+              <w:t>ตามที่คาดหวัง</w:t>
+            </w:r>
           </w:p>
         </w:tc>
         <w:tc>
@@ -15953,7 +15718,6 @@
                 <w:szCs w:val="32"/>
                 <w:lang w:bidi="th-TH"/>
               </w:rPr>
-              <w:lastRenderedPageBreak/>
               <w:t>Fail</w:t>
             </w:r>
           </w:p>
@@ -15970,7 +15734,7 @@
           <w:p>
             <w:pPr>
               <w:rPr>
-                <w:rFonts w:ascii="TH SarabunPSK" w:hAnsi="TH SarabunPSK" w:cs="TH SarabunPSK" w:hint="cs"/>
+                <w:rFonts w:ascii="TH SarabunPSK" w:hAnsi="TH SarabunPSK" w:cs="TH SarabunPSK"/>
                 <w:sz w:val="32"/>
                 <w:szCs w:val="32"/>
                 <w:cs/>
@@ -15986,7 +15750,7 @@
           <w:p>
             <w:pPr>
               <w:rPr>
-                <w:rFonts w:ascii="TH SarabunPSK" w:hAnsi="TH SarabunPSK" w:cs="TH SarabunPSK" w:hint="cs"/>
+                <w:rFonts w:ascii="TH SarabunPSK" w:hAnsi="TH SarabunPSK" w:cs="TH SarabunPSK"/>
                 <w:sz w:val="32"/>
                 <w:szCs w:val="32"/>
                 <w:lang w:bidi="th-TH"/>
@@ -16595,80 +16359,13 @@
           <w:p>
             <w:pPr>
               <w:rPr>
-                <w:rFonts w:ascii="TH SarabunPSK" w:hAnsi="TH SarabunPSK" w:cs="TH SarabunPSK" w:hint="cs"/>
-                <w:sz w:val="32"/>
-                <w:szCs w:val="32"/>
-                <w:cs/>
-                <w:lang w:bidi="th-TH"/>
-              </w:rPr>
-            </w:pPr>
-            <w:r>
-              <w:rPr>
-                <w:rFonts w:ascii="TH SarabunPSK" w:hAnsi="TH SarabunPSK" w:cs="TH SarabunPSK" w:hint="cs"/>
-                <w:sz w:val="32"/>
-                <w:szCs w:val="32"/>
-                <w:cs/>
-                <w:lang w:bidi="th-TH"/>
-              </w:rPr>
-              <w:t>ใน</w:t>
-            </w:r>
-            <w:r>
-              <w:rPr>
-                <w:rFonts w:ascii="TH SarabunPSK" w:hAnsi="TH SarabunPSK" w:cs="TH SarabunPSK"/>
-                <w:sz w:val="32"/>
-                <w:szCs w:val="32"/>
-                <w:lang w:bidi="th-TH"/>
-              </w:rPr>
-              <w:t xml:space="preserve"> report</w:t>
-            </w:r>
-            <w:r>
-              <w:rPr>
-                <w:rFonts w:ascii="TH SarabunPSK" w:hAnsi="TH SarabunPSK" w:cs="TH SarabunPSK" w:hint="cs"/>
-                <w:sz w:val="32"/>
-                <w:szCs w:val="32"/>
-                <w:cs/>
-                <w:lang w:bidi="th-TH"/>
-              </w:rPr>
-              <w:t xml:space="preserve"> แสดง</w:t>
-            </w:r>
-            <w:r>
-              <w:rPr>
-                <w:rFonts w:ascii="TH SarabunPSK" w:hAnsi="TH SarabunPSK" w:cs="TH SarabunPSK"/>
-                <w:sz w:val="32"/>
-                <w:szCs w:val="32"/>
-                <w:lang w:bidi="th-TH"/>
-              </w:rPr>
-              <w:t xml:space="preserve"> fail</w:t>
-            </w:r>
-            <w:r>
-              <w:rPr>
-                <w:rFonts w:ascii="TH SarabunPSK" w:hAnsi="TH SarabunPSK" w:cs="TH SarabunPSK" w:hint="cs"/>
-                <w:sz w:val="32"/>
-                <w:szCs w:val="32"/>
-                <w:cs/>
-                <w:lang w:bidi="th-TH"/>
-              </w:rPr>
-              <w:t xml:space="preserve"> แต่จากที่เห็นคือมันผิดพลาดของระบบผู้ทดสอบเอง เนื่องจาก</w:t>
-            </w:r>
-            <w:r>
-              <w:rPr>
-                <w:rFonts w:ascii="TH SarabunPSK" w:hAnsi="TH SarabunPSK" w:cs="TH SarabunPSK"/>
-                <w:sz w:val="32"/>
-                <w:szCs w:val="32"/>
-                <w:lang w:bidi="th-TH"/>
-              </w:rPr>
-              <w:t xml:space="preserve"> libraly</w:t>
-            </w:r>
-            <w:r>
-              <w:rPr>
-                <w:rFonts w:ascii="TH SarabunPSK" w:hAnsi="TH SarabunPSK" w:cs="TH SarabunPSK" w:hint="cs"/>
-                <w:sz w:val="32"/>
-                <w:szCs w:val="32"/>
-                <w:cs/>
-                <w:lang w:bidi="th-TH"/>
-              </w:rPr>
-              <w:t xml:space="preserve"> อาจจะไม่พอ</w:t>
-            </w:r>
+                <w:rFonts w:ascii="TH SarabunPSK" w:hAnsi="TH SarabunPSK" w:cs="TH SarabunPSK"/>
+                <w:sz w:val="32"/>
+                <w:szCs w:val="32"/>
+                <w:cs/>
+                <w:lang w:bidi="th-TH"/>
+              </w:rPr>
+            </w:pPr>
           </w:p>
         </w:tc>
         <w:tc>
@@ -16840,7 +16537,7 @@
           <w:p>
             <w:pPr>
               <w:rPr>
-                <w:rFonts w:ascii="TH SarabunPSK" w:hAnsi="TH SarabunPSK" w:cs="TH SarabunPSK" w:hint="cs"/>
+                <w:rFonts w:ascii="TH SarabunPSK" w:hAnsi="TH SarabunPSK" w:cs="TH SarabunPSK"/>
                 <w:sz w:val="32"/>
                 <w:szCs w:val="32"/>
                 <w:cs/>
@@ -16984,73 +16681,6 @@
                 <w:lang w:bidi="th-TH"/>
               </w:rPr>
             </w:pPr>
-            <w:r>
-              <w:rPr>
-                <w:rFonts w:ascii="TH SarabunPSK" w:hAnsi="TH SarabunPSK" w:cs="TH SarabunPSK" w:hint="cs"/>
-                <w:sz w:val="32"/>
-                <w:szCs w:val="32"/>
-                <w:cs/>
-                <w:lang w:bidi="th-TH"/>
-              </w:rPr>
-              <w:t>ใน</w:t>
-            </w:r>
-            <w:r>
-              <w:rPr>
-                <w:rFonts w:ascii="TH SarabunPSK" w:hAnsi="TH SarabunPSK" w:cs="TH SarabunPSK"/>
-                <w:sz w:val="32"/>
-                <w:szCs w:val="32"/>
-                <w:lang w:bidi="th-TH"/>
-              </w:rPr>
-              <w:t xml:space="preserve"> report</w:t>
-            </w:r>
-            <w:r>
-              <w:rPr>
-                <w:rFonts w:ascii="TH SarabunPSK" w:hAnsi="TH SarabunPSK" w:cs="TH SarabunPSK" w:hint="cs"/>
-                <w:sz w:val="32"/>
-                <w:szCs w:val="32"/>
-                <w:cs/>
-                <w:lang w:bidi="th-TH"/>
-              </w:rPr>
-              <w:t xml:space="preserve"> แสดง</w:t>
-            </w:r>
-            <w:r>
-              <w:rPr>
-                <w:rFonts w:ascii="TH SarabunPSK" w:hAnsi="TH SarabunPSK" w:cs="TH SarabunPSK"/>
-                <w:sz w:val="32"/>
-                <w:szCs w:val="32"/>
-                <w:lang w:bidi="th-TH"/>
-              </w:rPr>
-              <w:t xml:space="preserve"> fail</w:t>
-            </w:r>
-            <w:r>
-              <w:rPr>
-                <w:rFonts w:ascii="TH SarabunPSK" w:hAnsi="TH SarabunPSK" w:cs="TH SarabunPSK" w:hint="cs"/>
-                <w:sz w:val="32"/>
-                <w:szCs w:val="32"/>
-                <w:cs/>
-                <w:lang w:bidi="th-TH"/>
-              </w:rPr>
-              <w:t xml:space="preserve"> แต่จากที่เห็นคือมันผิดพลาดของระบบผู้ทดสอบเอง เนื่องจาก</w:t>
-            </w:r>
-            <w:r>
-              <w:rPr>
-                <w:rFonts w:ascii="TH SarabunPSK" w:hAnsi="TH SarabunPSK" w:cs="TH SarabunPSK"/>
-                <w:sz w:val="32"/>
-                <w:szCs w:val="32"/>
-                <w:lang w:bidi="th-TH"/>
-              </w:rPr>
-              <w:t xml:space="preserve"> libraly</w:t>
-            </w:r>
-            <w:r>
-              <w:rPr>
-                <w:rFonts w:ascii="TH SarabunPSK" w:hAnsi="TH SarabunPSK" w:cs="TH SarabunPSK" w:hint="cs"/>
-                <w:sz w:val="32"/>
-                <w:szCs w:val="32"/>
-                <w:cs/>
-                <w:lang w:bidi="th-TH"/>
-              </w:rPr>
-              <w:t xml:space="preserve"> อาจจะไม่พอ</w:t>
-            </w:r>
           </w:p>
         </w:tc>
         <w:tc>
@@ -19790,6 +19420,7 @@
   <w:style w:type="character" w:default="1" w:styleId="DefaultParagraphFont">
     <w:name w:val="Default Paragraph Font"/>
     <w:uiPriority w:val="1"/>
+    <w:semiHidden/>
     <w:unhideWhenUsed/>
   </w:style>
   <w:style w:type="table" w:default="1" w:styleId="TableNormal">

</xml_diff>

<commit_message>
Update Docs file for better version
</commit_message>
<xml_diff>
--- a/Lab4_TestScript.docx
+++ b/Lab4_TestScript.docx
@@ -15669,7 +15669,7 @@
           <w:p>
             <w:pPr>
               <w:rPr>
-                <w:rFonts w:ascii="TH SarabunPSK" w:hAnsi="TH SarabunPSK" w:cs="TH SarabunPSK" w:hint="cs"/>
+                <w:rFonts w:ascii="TH SarabunPSK" w:hAnsi="TH SarabunPSK" w:cs="TH SarabunPSK"/>
                 <w:sz w:val="32"/>
                 <w:szCs w:val="32"/>
                 <w:cs/>
@@ -16303,7 +16303,7 @@
                 <w:cs/>
                 <w:lang w:bidi="th-TH"/>
               </w:rPr>
-              <w:t>2</w:t>
+              <w:t>4</w:t>
             </w:r>
           </w:p>
         </w:tc>
@@ -16366,6 +16366,16 @@
                 <w:lang w:bidi="th-TH"/>
               </w:rPr>
             </w:pPr>
+            <w:r>
+              <w:rPr>
+                <w:rFonts w:ascii="TH SarabunPSK" w:hAnsi="TH SarabunPSK" w:cs="TH SarabunPSK" w:hint="cs"/>
+                <w:sz w:val="32"/>
+                <w:szCs w:val="32"/>
+                <w:cs/>
+                <w:lang w:bidi="th-TH"/>
+              </w:rPr>
+              <w:t>1</w:t>
+            </w:r>
           </w:p>
         </w:tc>
         <w:tc>
@@ -16593,12 +16603,13 @@
             </w:pPr>
             <w:r>
               <w:rPr>
-                <w:rFonts w:ascii="TH SarabunPSK" w:hAnsi="TH SarabunPSK" w:cs="TH SarabunPSK"/>
-                <w:sz w:val="32"/>
-                <w:szCs w:val="32"/>
-                <w:lang w:bidi="th-TH"/>
-              </w:rPr>
-              <w:t>5</w:t>
+                <w:rFonts w:ascii="TH SarabunPSK" w:hAnsi="TH SarabunPSK" w:cs="TH SarabunPSK" w:hint="cs"/>
+                <w:sz w:val="32"/>
+                <w:szCs w:val="32"/>
+                <w:cs/>
+                <w:lang w:bidi="th-TH"/>
+              </w:rPr>
+              <w:t>10</w:t>
             </w:r>
           </w:p>
         </w:tc>
@@ -16681,6 +16692,16 @@
                 <w:lang w:bidi="th-TH"/>
               </w:rPr>
             </w:pPr>
+            <w:r>
+              <w:rPr>
+                <w:rFonts w:ascii="TH SarabunPSK" w:hAnsi="TH SarabunPSK" w:cs="TH SarabunPSK" w:hint="cs"/>
+                <w:sz w:val="32"/>
+                <w:szCs w:val="32"/>
+                <w:cs/>
+                <w:lang w:bidi="th-TH"/>
+              </w:rPr>
+              <w:t>1</w:t>
+            </w:r>
           </w:p>
         </w:tc>
         <w:tc>
@@ -16799,7 +16820,7 @@
                 <w:cs/>
                 <w:lang w:bidi="th-TH"/>
               </w:rPr>
-              <w:t>7</w:t>
+              <w:t>14</w:t>
             </w:r>
           </w:p>
         </w:tc>
@@ -16895,6 +16916,16 @@
                 <w:lang w:bidi="th-TH"/>
               </w:rPr>
             </w:pPr>
+            <w:r>
+              <w:rPr>
+                <w:rFonts w:ascii="TH SarabunPSK" w:hAnsi="TH SarabunPSK" w:cs="TH SarabunPSK" w:hint="cs"/>
+                <w:sz w:val="32"/>
+                <w:szCs w:val="32"/>
+                <w:cs/>
+                <w:lang w:bidi="th-TH"/>
+              </w:rPr>
+              <w:t>2</w:t>
+            </w:r>
           </w:p>
         </w:tc>
         <w:tc>

</xml_diff>